<commit_message>
Tweaks to existing lists, to remove completed tasks
</commit_message>
<xml_diff>
--- a/Assets/AI planning.docx
+++ b/Assets/AI planning.docx
@@ -74,13 +74,7 @@
         </w:numPr>
       </w:pPr>
       <w:r>
-        <w:t xml:space="preserve">Engages the player at </w:t>
-      </w:r>
-      <w:r>
-        <w:t>short</w:t>
-      </w:r>
-      <w:r>
-        <w:t xml:space="preserve"> range (moves away if too close, pursues if too far)</w:t>
+        <w:t>Engages the player at short range (moves away if too close, pursues if too far)</w:t>
       </w:r>
     </w:p>
     <w:p>
@@ -133,13 +127,7 @@
         </w:numPr>
       </w:pPr>
       <w:r>
-        <w:t xml:space="preserve">Engages the player at </w:t>
-      </w:r>
-      <w:r>
-        <w:t>long</w:t>
-      </w:r>
-      <w:r>
-        <w:t xml:space="preserve"> range (moves away if too close, pursues if too far)</w:t>
+        <w:t>Engages the player at long range (moves away if too close, pursues if too far)</w:t>
       </w:r>
     </w:p>
     <w:p>
@@ -235,28 +223,19 @@
         </w:numPr>
       </w:pPr>
       <w:r>
-        <w:t xml:space="preserve">Fires </w:t>
-      </w:r>
-      <w:r>
-        <w:t>powerful impact grenades</w:t>
-      </w:r>
-      <w:r>
-        <w:t xml:space="preserve"> from their launcher, but switches to a pistol in close quarters</w:t>
-      </w:r>
-    </w:p>
-    <w:p>
-      <w:pPr>
-        <w:pStyle w:val="ListParagraph"/>
-        <w:numPr>
-          <w:ilvl w:val="0"/>
-          <w:numId w:val="2"/>
-        </w:numPr>
-      </w:pPr>
-      <w:r>
-        <w:t>Cautiously m</w:t>
-      </w:r>
-      <w:r>
-        <w:t>aintains a long distance from the player</w:t>
+        <w:t>Fires powerful impact grenades from their launcher, but switches to a pistol in close quarters</w:t>
+      </w:r>
+    </w:p>
+    <w:p>
+      <w:pPr>
+        <w:pStyle w:val="ListParagraph"/>
+        <w:numPr>
+          <w:ilvl w:val="0"/>
+          <w:numId w:val="2"/>
+        </w:numPr>
+      </w:pPr>
+      <w:r>
+        <w:t>Cautiously maintains a long distance from the player</w:t>
       </w:r>
       <w:r>
         <w:t>, as their weapon is ineffective in close quarters</w:t>
@@ -361,7 +340,16 @@
         </w:numPr>
       </w:pPr>
       <w:r>
-        <w:t>Suicidally charges towards the player, diverting from their course only to</w:t>
+        <w:t>Pursues</w:t>
+      </w:r>
+      <w:r>
+        <w:t xml:space="preserve"> the player</w:t>
+      </w:r>
+      <w:r>
+        <w:t xml:space="preserve"> at close quarters with high speed and aggression</w:t>
+      </w:r>
+      <w:r>
+        <w:t>, diverting from their course only to</w:t>
       </w:r>
       <w:r>
         <w:t xml:space="preserve"> (infrequently)</w:t>

</xml_diff>